<commit_message>
C5 suite IP adresse !
</commit_message>
<xml_diff>
--- a/Rapport1.docx
+++ b/Rapport1.docx
@@ -2059,19 +2059,7 @@
         <w:rPr>
           <w:color w:val="ED7D31" w:themeColor="accent2"/>
         </w:rPr>
-        <w:t xml:space="preserve">deux ou plusieurs ordinateurs connectés à un périphérique réseau, tel qu’un </w:t>
-      </w:r>
-      <w:r>
-        <w:rPr>
-          <w:color w:val="ED7D31" w:themeColor="accent2"/>
-        </w:rPr>
-        <w:t>commutateur (</w:t>
-      </w:r>
-      <w:r>
-        <w:rPr>
-          <w:color w:val="ED7D31" w:themeColor="accent2"/>
-        </w:rPr>
-        <w:t>Switch) fournissant l’option full duplex.</w:t>
+        <w:t>deux ou plusieurs ordinateurs connectés à un périphérique réseau, tel qu’un commutateur (Switch) fournissant l’option full duplex.</w:t>
       </w:r>
     </w:p>
     <w:p>
@@ -2243,13 +2231,7 @@
         <w:rPr>
           <w:color w:val="ED7D31" w:themeColor="accent2"/>
         </w:rPr>
-        <w:t xml:space="preserve">Ex : </w:t>
-      </w:r>
-      <w:r>
-        <w:rPr>
-          <w:color w:val="ED7D31" w:themeColor="accent2"/>
-        </w:rPr>
-        <w:t>données envoyées à un tableau d’affichage électronique tel que celles trouvées dans les gares et les aéroports</w:t>
+        <w:t>Ex : données envoyées à un tableau d’affichage électronique tel que celles trouvées dans les gares et les aéroports</w:t>
       </w:r>
     </w:p>
     <w:p>
@@ -11216,8 +11198,1077 @@
         </w:numPr>
         <w:rPr>
           <w:rFonts w:ascii="LiberationSans" w:hAnsi="LiberationSans"/>
-          <w:b/>
-          <w:bCs/>
+        </w:rPr>
+      </w:pPr>
+      <w:r>
+        <w:rPr>
+          <w:rFonts w:ascii="LiberationSans" w:hAnsi="LiberationSans"/>
+        </w:rPr>
+        <w:t>Une adresse IP, universelle ou publique ou routable, est unique au niveau mondial.</w:t>
+      </w:r>
+    </w:p>
+    <w:p>
+      <w:pPr>
+        <w:pStyle w:val="Paragraphedeliste"/>
+        <w:numPr>
+          <w:ilvl w:val="0"/>
+          <w:numId w:val="38"/>
+        </w:numPr>
+        <w:rPr>
+          <w:rFonts w:ascii="LiberationSans" w:hAnsi="LiberationSans"/>
+        </w:rPr>
+      </w:pPr>
+      <w:r>
+        <w:rPr>
+          <w:rFonts w:ascii="LiberationSans" w:hAnsi="LiberationSans"/>
+        </w:rPr>
+        <w:t xml:space="preserve">Elle est codée sur </w:t>
+      </w:r>
+      <w:r>
+        <w:rPr>
+          <w:rFonts w:ascii="LiberationSans" w:hAnsi="LiberationSans"/>
+          <w:b/>
+          <w:bCs/>
+        </w:rPr>
+        <w:t>32 bits soit 4 octets,</w:t>
+      </w:r>
+      <w:r>
+        <w:rPr>
+          <w:rFonts w:ascii="LiberationSans" w:hAnsi="LiberationSans"/>
+        </w:rPr>
+        <w:t xml:space="preserve"> la notation la plus courante consiste à indiquer</w:t>
+      </w:r>
+      <w:r>
+        <w:rPr>
+          <w:rFonts w:ascii="LiberationSans" w:hAnsi="LiberationSans"/>
+        </w:rPr>
+        <w:t xml:space="preserve"> </w:t>
+      </w:r>
+      <w:r>
+        <w:rPr>
+          <w:rFonts w:ascii="LiberationSans" w:hAnsi="LiberationSans"/>
+        </w:rPr>
+        <w:t xml:space="preserve">chaque octet en décimal et à les séparer par des points. Exemple : </w:t>
+      </w:r>
+      <w:r>
+        <w:rPr>
+          <w:rFonts w:ascii="LiberationSans" w:hAnsi="LiberationSans"/>
+          <w:color w:val="ED7D31" w:themeColor="accent2"/>
+        </w:rPr>
+        <w:t>196.1.95.5</w:t>
+      </w:r>
+    </w:p>
+    <w:p>
+      <w:pPr>
+        <w:ind w:left="1068" w:firstLine="0"/>
+        <w:rPr>
+          <w:rFonts w:ascii="LiberationSans" w:hAnsi="LiberationSans"/>
+        </w:rPr>
+      </w:pPr>
+      <w:r>
+        <w:rPr>
+          <w:rFonts w:ascii="LiberationSans" w:hAnsi="LiberationSans"/>
+        </w:rPr>
+        <w:t>Plus précisément, l’adresse IP d’un ordinateur est composée de deux parties :</w:t>
+      </w:r>
+    </w:p>
+    <w:p>
+      <w:pPr>
+        <w:pStyle w:val="Paragraphedeliste"/>
+        <w:numPr>
+          <w:ilvl w:val="0"/>
+          <w:numId w:val="38"/>
+        </w:numPr>
+        <w:rPr>
+          <w:rFonts w:ascii="LiberationSans" w:hAnsi="LiberationSans"/>
+        </w:rPr>
+      </w:pPr>
+      <w:r>
+        <w:rPr>
+          <w:rFonts w:ascii="LiberationSans" w:hAnsi="LiberationSans"/>
+        </w:rPr>
+        <w:t xml:space="preserve">La première partie correspond à </w:t>
+      </w:r>
+      <w:r>
+        <w:rPr>
+          <w:rFonts w:ascii="LiberationSans" w:hAnsi="LiberationSans"/>
+          <w:b/>
+          <w:bCs/>
+        </w:rPr>
+        <w:t>l’adresse du réseau ou Net-ID</w:t>
+      </w:r>
+      <w:r>
+        <w:rPr>
+          <w:rFonts w:ascii="LiberationSans" w:hAnsi="LiberationSans"/>
+        </w:rPr>
+        <w:t>.</w:t>
+      </w:r>
+    </w:p>
+    <w:p>
+      <w:pPr>
+        <w:pStyle w:val="Paragraphedeliste"/>
+        <w:numPr>
+          <w:ilvl w:val="0"/>
+          <w:numId w:val="38"/>
+        </w:numPr>
+        <w:rPr>
+          <w:rFonts w:ascii="LiberationSans" w:hAnsi="LiberationSans"/>
+          <w:b/>
+          <w:bCs/>
+        </w:rPr>
+      </w:pPr>
+      <w:r>
+        <w:rPr>
+          <w:rFonts w:ascii="LiberationSans" w:hAnsi="LiberationSans"/>
+        </w:rPr>
+        <w:t xml:space="preserve">La deuxième partie correspond à </w:t>
+      </w:r>
+      <w:r>
+        <w:rPr>
+          <w:rFonts w:ascii="LiberationSans" w:hAnsi="LiberationSans"/>
+          <w:b/>
+          <w:bCs/>
+        </w:rPr>
+        <w:t>l’adresse de la machine ou Hots-ID sur le réseau.</w:t>
+      </w:r>
+    </w:p>
+    <w:p>
+      <w:pPr>
+        <w:rPr>
+          <w:rFonts w:ascii="LiberationSans" w:hAnsi="LiberationSans"/>
+          <w:b/>
+          <w:bCs/>
+        </w:rPr>
+      </w:pPr>
+      <w:r>
+        <w:rPr>
+          <w:rFonts w:ascii="LiberationSans" w:hAnsi="LiberationSans"/>
+          <w:b/>
+          <w:bCs/>
+        </w:rPr>
+        <w:t>Attribution d’une adresse IP publique</w:t>
+      </w:r>
+      <w:r>
+        <w:rPr>
+          <w:rFonts w:ascii="LiberationSans" w:hAnsi="LiberationSans"/>
+          <w:b/>
+          <w:bCs/>
+        </w:rPr>
+        <w:t> :</w:t>
+      </w:r>
+    </w:p>
+    <w:p>
+      <w:pPr>
+        <w:pStyle w:val="Paragraphedeliste"/>
+        <w:numPr>
+          <w:ilvl w:val="0"/>
+          <w:numId w:val="38"/>
+        </w:numPr>
+        <w:rPr>
+          <w:rFonts w:ascii="LiberationSans" w:hAnsi="LiberationSans"/>
+        </w:rPr>
+      </w:pPr>
+      <w:r>
+        <w:rPr>
+          <w:rFonts w:ascii="LiberationSans" w:hAnsi="LiberationSans"/>
+        </w:rPr>
+        <w:t xml:space="preserve">C'est </w:t>
+      </w:r>
+      <w:r>
+        <w:rPr>
+          <w:rFonts w:ascii="LiberationSans" w:hAnsi="LiberationSans"/>
+          <w:b/>
+          <w:bCs/>
+        </w:rPr>
+        <w:t>l'ICANN</w:t>
+      </w:r>
+      <w:r>
+        <w:rPr>
+          <w:rFonts w:ascii="LiberationSans" w:hAnsi="LiberationSans"/>
+        </w:rPr>
+        <w:t xml:space="preserve"> (</w:t>
+      </w:r>
+      <w:r>
+        <w:rPr>
+          <w:rFonts w:ascii="LiberationSans" w:hAnsi="LiberationSans"/>
+          <w:b/>
+          <w:bCs/>
+        </w:rPr>
+        <w:t>Internet</w:t>
+      </w:r>
+      <w:r>
+        <w:rPr>
+          <w:rFonts w:ascii="LiberationSans" w:hAnsi="LiberationSans"/>
+          <w:b/>
+          <w:bCs/>
+        </w:rPr>
+        <w:t xml:space="preserve"> </w:t>
+      </w:r>
+      <w:r>
+        <w:rPr>
+          <w:rFonts w:ascii="LiberationSans" w:hAnsi="LiberationSans"/>
+          <w:b/>
+          <w:bCs/>
+        </w:rPr>
+        <w:t xml:space="preserve">Corporation for </w:t>
+      </w:r>
+      <w:proofErr w:type="spellStart"/>
+      <w:r>
+        <w:rPr>
+          <w:rFonts w:ascii="LiberationSans" w:hAnsi="LiberationSans"/>
+          <w:b/>
+          <w:bCs/>
+        </w:rPr>
+        <w:t>Assigned</w:t>
+      </w:r>
+      <w:proofErr w:type="spellEnd"/>
+      <w:r>
+        <w:rPr>
+          <w:rFonts w:ascii="LiberationSans" w:hAnsi="LiberationSans"/>
+          <w:b/>
+          <w:bCs/>
+        </w:rPr>
+        <w:t xml:space="preserve"> </w:t>
+      </w:r>
+      <w:proofErr w:type="spellStart"/>
+      <w:r>
+        <w:rPr>
+          <w:rFonts w:ascii="LiberationSans" w:hAnsi="LiberationSans"/>
+          <w:b/>
+          <w:bCs/>
+        </w:rPr>
+        <w:t>Names</w:t>
+      </w:r>
+      <w:proofErr w:type="spellEnd"/>
+      <w:r>
+        <w:rPr>
+          <w:rFonts w:ascii="LiberationSans" w:hAnsi="LiberationSans"/>
+          <w:b/>
+          <w:bCs/>
+        </w:rPr>
+        <w:t xml:space="preserve"> and Numbers</w:t>
+      </w:r>
+      <w:r>
+        <w:rPr>
+          <w:rFonts w:ascii="LiberationSans" w:hAnsi="LiberationSans"/>
+        </w:rPr>
+        <w:t>), qui est chargée</w:t>
+      </w:r>
+      <w:r>
+        <w:rPr>
+          <w:rFonts w:ascii="LiberationSans" w:hAnsi="LiberationSans"/>
+        </w:rPr>
+        <w:t xml:space="preserve"> </w:t>
+      </w:r>
+      <w:r>
+        <w:rPr>
+          <w:rFonts w:ascii="LiberationSans" w:hAnsi="LiberationSans"/>
+        </w:rPr>
+        <w:t>d'attribuer des</w:t>
+      </w:r>
+      <w:r>
+        <w:rPr>
+          <w:rFonts w:ascii="LiberationSans" w:hAnsi="LiberationSans"/>
+        </w:rPr>
+        <w:t xml:space="preserve"> </w:t>
+      </w:r>
+      <w:r>
+        <w:rPr>
+          <w:rFonts w:ascii="LiberationSans" w:hAnsi="LiberationSans"/>
+          <w:color w:val="ED7D31" w:themeColor="accent2"/>
+        </w:rPr>
+        <w:t>adresses IP publiques</w:t>
+      </w:r>
+      <w:r>
+        <w:rPr>
+          <w:rFonts w:ascii="LiberationSans" w:hAnsi="LiberationSans"/>
+        </w:rPr>
+        <w:t>.</w:t>
+      </w:r>
+    </w:p>
+    <w:p>
+      <w:pPr>
+        <w:rPr>
+          <w:rFonts w:ascii="LiberationSans" w:hAnsi="LiberationSans"/>
+          <w:b/>
+          <w:bCs/>
+        </w:rPr>
+      </w:pPr>
+      <w:r>
+        <w:rPr>
+          <w:rFonts w:ascii="LiberationSans" w:hAnsi="LiberationSans"/>
+          <w:b/>
+          <w:bCs/>
+        </w:rPr>
+        <w:t>M</w:t>
+      </w:r>
+      <w:r>
+        <w:rPr>
+          <w:rFonts w:ascii="LiberationSans" w:hAnsi="LiberationSans"/>
+          <w:b/>
+          <w:bCs/>
+        </w:rPr>
+        <w:t>asque de réseau</w:t>
+      </w:r>
+      <w:r>
+        <w:rPr>
+          <w:rFonts w:ascii="LiberationSans" w:hAnsi="LiberationSans"/>
+          <w:b/>
+          <w:bCs/>
+        </w:rPr>
+        <w:t xml:space="preserve"> : </w:t>
+      </w:r>
+    </w:p>
+    <w:p>
+      <w:pPr>
+        <w:pStyle w:val="Paragraphedeliste"/>
+        <w:numPr>
+          <w:ilvl w:val="0"/>
+          <w:numId w:val="38"/>
+        </w:numPr>
+        <w:rPr>
+          <w:rFonts w:ascii="LiberationSans" w:hAnsi="LiberationSans"/>
+        </w:rPr>
+      </w:pPr>
+      <w:r>
+        <w:rPr>
+          <w:rFonts w:ascii="LiberationSans" w:hAnsi="LiberationSans"/>
+        </w:rPr>
+        <w:t xml:space="preserve">Un masque de sous-réseau a la même </w:t>
+      </w:r>
+      <w:r>
+        <w:rPr>
+          <w:rFonts w:ascii="LiberationSans" w:hAnsi="LiberationSans"/>
+          <w:b/>
+          <w:bCs/>
+        </w:rPr>
+        <w:t>forme qu'une adresse IP (32 bits</w:t>
+      </w:r>
+      <w:r>
+        <w:rPr>
+          <w:rFonts w:ascii="LiberationSans" w:hAnsi="LiberationSans"/>
+        </w:rPr>
+        <w:t>). Il a pour</w:t>
+      </w:r>
+      <w:r>
+        <w:rPr>
+          <w:rFonts w:ascii="LiberationSans" w:hAnsi="LiberationSans"/>
+        </w:rPr>
+        <w:t xml:space="preserve"> </w:t>
+      </w:r>
+      <w:r>
+        <w:rPr>
+          <w:rFonts w:ascii="LiberationSans" w:hAnsi="LiberationSans"/>
+        </w:rPr>
+        <w:t>rôle de distinguer le numéro du réseau, du numéro de l'ordinateur dans ce</w:t>
+      </w:r>
+      <w:r>
+        <w:rPr>
+          <w:rFonts w:ascii="LiberationSans" w:hAnsi="LiberationSans"/>
+        </w:rPr>
+        <w:t xml:space="preserve"> </w:t>
+      </w:r>
+      <w:r>
+        <w:rPr>
+          <w:rFonts w:ascii="LiberationSans" w:hAnsi="LiberationSans"/>
+        </w:rPr>
+        <w:t>réseau.</w:t>
+      </w:r>
+    </w:p>
+    <w:p>
+      <w:pPr>
+        <w:pStyle w:val="Paragraphedeliste"/>
+        <w:numPr>
+          <w:ilvl w:val="0"/>
+          <w:numId w:val="38"/>
+        </w:numPr>
+        <w:rPr>
+          <w:rFonts w:ascii="LiberationSans" w:hAnsi="LiberationSans"/>
+        </w:rPr>
+      </w:pPr>
+      <w:r>
+        <w:rPr>
+          <w:rFonts w:ascii="LiberationSans" w:hAnsi="LiberationSans"/>
+        </w:rPr>
+        <w:t>Dès lors qu'un équipement possède une adresse IP, il est extrêmement important de</w:t>
+      </w:r>
+      <w:r>
+        <w:rPr>
+          <w:rFonts w:ascii="LiberationSans" w:hAnsi="LiberationSans"/>
+        </w:rPr>
+        <w:t xml:space="preserve"> </w:t>
+      </w:r>
+      <w:r>
+        <w:rPr>
+          <w:rFonts w:ascii="LiberationSans" w:hAnsi="LiberationSans"/>
+        </w:rPr>
+        <w:t>connaître le masque associé afin de déterminer le réseau dans lequel appartient cette</w:t>
+      </w:r>
+      <w:r>
+        <w:rPr>
+          <w:rFonts w:ascii="LiberationSans" w:hAnsi="LiberationSans"/>
+        </w:rPr>
+        <w:t xml:space="preserve"> </w:t>
+      </w:r>
+      <w:r>
+        <w:rPr>
+          <w:rFonts w:ascii="LiberationSans" w:hAnsi="LiberationSans"/>
+        </w:rPr>
+        <w:t>machine.</w:t>
+      </w:r>
+    </w:p>
+    <w:p>
+      <w:pPr>
+        <w:pStyle w:val="Paragraphedeliste"/>
+        <w:numPr>
+          <w:ilvl w:val="0"/>
+          <w:numId w:val="38"/>
+        </w:numPr>
+        <w:rPr>
+          <w:rFonts w:ascii="LiberationSans" w:hAnsi="LiberationSans"/>
+        </w:rPr>
+      </w:pPr>
+      <w:r>
+        <w:rPr>
+          <w:rFonts w:ascii="LiberationSans" w:hAnsi="LiberationSans"/>
+        </w:rPr>
+        <w:t>Par convention, les bits de gauche d'un masque sont à 1 et les bits de droite sont à 0.</w:t>
+      </w:r>
+    </w:p>
+    <w:p>
+      <w:pPr>
+        <w:pStyle w:val="Paragraphedeliste"/>
+        <w:numPr>
+          <w:ilvl w:val="1"/>
+          <w:numId w:val="38"/>
+        </w:numPr>
+        <w:rPr>
+          <w:rFonts w:ascii="LiberationSans" w:hAnsi="LiberationSans"/>
+        </w:rPr>
+      </w:pPr>
+      <w:r>
+        <w:rPr>
+          <w:rFonts w:ascii="LiberationSans" w:hAnsi="LiberationSans"/>
+        </w:rPr>
+        <w:t xml:space="preserve">Exemple : </w:t>
+      </w:r>
+      <w:r>
+        <w:rPr>
+          <w:rFonts w:ascii="LiberationSans" w:hAnsi="LiberationSans"/>
+          <w:color w:val="ED7D31" w:themeColor="accent2"/>
+        </w:rPr>
+        <w:t xml:space="preserve">11111111 11111111 11111111 00000000 </w:t>
+      </w:r>
+      <w:r>
+        <w:rPr>
+          <w:rFonts w:ascii="LiberationSans" w:hAnsi="LiberationSans"/>
+        </w:rPr>
+        <w:t xml:space="preserve">ce qui correspond à </w:t>
+      </w:r>
+      <w:r>
+        <w:rPr>
+          <w:rFonts w:ascii="LiberationSans" w:hAnsi="LiberationSans"/>
+          <w:color w:val="ED7D31" w:themeColor="accent2"/>
+        </w:rPr>
+        <w:t>255.255.255.0</w:t>
+      </w:r>
+    </w:p>
+    <w:p>
+      <w:pPr>
+        <w:pStyle w:val="Paragraphedeliste"/>
+        <w:numPr>
+          <w:ilvl w:val="0"/>
+          <w:numId w:val="38"/>
+        </w:numPr>
+        <w:rPr>
+          <w:rFonts w:ascii="LiberationSans" w:hAnsi="LiberationSans"/>
+          <w:color w:val="70AD47" w:themeColor="accent6"/>
+        </w:rPr>
+      </w:pPr>
+      <w:r>
+        <w:rPr>
+          <w:rFonts w:ascii="LiberationSans" w:hAnsi="LiberationSans"/>
+          <w:color w:val="70AD47" w:themeColor="accent6"/>
+        </w:rPr>
+        <w:t>Pour connaître le réseau dans lequel appartient une machine, on fait un &amp; logique</w:t>
+      </w:r>
+      <w:r>
+        <w:rPr>
+          <w:rFonts w:ascii="LiberationSans" w:hAnsi="LiberationSans"/>
+          <w:color w:val="70AD47" w:themeColor="accent6"/>
+        </w:rPr>
+        <w:t xml:space="preserve"> </w:t>
+      </w:r>
+      <w:r>
+        <w:rPr>
+          <w:rFonts w:ascii="LiberationSans" w:hAnsi="LiberationSans"/>
+          <w:color w:val="70AD47" w:themeColor="accent6"/>
+        </w:rPr>
+        <w:t>entre le masque de sous réseau et l’adresse IP de la machine.</w:t>
+      </w:r>
+    </w:p>
+    <w:p>
+      <w:pPr>
+        <w:pStyle w:val="Paragraphedeliste"/>
+        <w:numPr>
+          <w:ilvl w:val="1"/>
+          <w:numId w:val="38"/>
+        </w:numPr>
+        <w:rPr>
+          <w:rFonts w:ascii="LiberationSans" w:hAnsi="LiberationSans"/>
+        </w:rPr>
+      </w:pPr>
+      <w:r>
+        <w:rPr>
+          <w:rFonts w:ascii="LiberationSans" w:hAnsi="LiberationSans"/>
+        </w:rPr>
+        <w:t>Exemple :</w:t>
+      </w:r>
+    </w:p>
+    <w:p>
+      <w:pPr>
+        <w:pStyle w:val="Paragraphedeliste"/>
+        <w:numPr>
+          <w:ilvl w:val="0"/>
+          <w:numId w:val="42"/>
+        </w:numPr>
+        <w:rPr>
+          <w:rFonts w:ascii="LiberationSans" w:hAnsi="LiberationSans"/>
+        </w:rPr>
+      </w:pPr>
+      <w:r>
+        <w:rPr>
+          <w:rFonts w:ascii="LiberationSans" w:hAnsi="LiberationSans"/>
+        </w:rPr>
+        <w:lastRenderedPageBreak/>
+        <w:t xml:space="preserve">Une machine possède l'adresse IP : </w:t>
+      </w:r>
+      <w:r>
+        <w:rPr>
+          <w:rFonts w:ascii="LiberationSans" w:hAnsi="LiberationSans"/>
+        </w:rPr>
+        <w:t>194.</w:t>
+      </w:r>
+      <w:r>
+        <w:rPr>
+          <w:rFonts w:ascii="LiberationSans" w:hAnsi="LiberationSans"/>
+        </w:rPr>
+        <w:t xml:space="preserve"> </w:t>
+      </w:r>
+      <w:r>
+        <w:rPr>
+          <w:rFonts w:ascii="LiberationSans" w:hAnsi="LiberationSans"/>
+        </w:rPr>
+        <w:t>214.</w:t>
+      </w:r>
+      <w:r>
+        <w:rPr>
+          <w:rFonts w:ascii="LiberationSans" w:hAnsi="LiberationSans"/>
+        </w:rPr>
+        <w:t xml:space="preserve"> </w:t>
+      </w:r>
+      <w:r>
+        <w:rPr>
+          <w:rFonts w:ascii="LiberationSans" w:hAnsi="LiberationSans"/>
+        </w:rPr>
+        <w:t>110.</w:t>
+      </w:r>
+      <w:r>
+        <w:rPr>
+          <w:rFonts w:ascii="LiberationSans" w:hAnsi="LiberationSans"/>
+        </w:rPr>
+        <w:t xml:space="preserve"> 35</w:t>
+      </w:r>
+    </w:p>
+    <w:p>
+      <w:pPr>
+        <w:pStyle w:val="Paragraphedeliste"/>
+        <w:numPr>
+          <w:ilvl w:val="0"/>
+          <w:numId w:val="42"/>
+        </w:numPr>
+        <w:rPr>
+          <w:rFonts w:ascii="LiberationSans" w:hAnsi="LiberationSans"/>
+        </w:rPr>
+      </w:pPr>
+      <w:r>
+        <w:rPr>
+          <w:rFonts w:ascii="LiberationSans" w:hAnsi="LiberationSans"/>
+        </w:rPr>
+        <w:t xml:space="preserve">Elle </w:t>
+      </w:r>
+      <w:r>
+        <w:rPr>
+          <w:rFonts w:ascii="LiberationSans" w:hAnsi="LiberationSans"/>
+        </w:rPr>
+        <w:t>possède</w:t>
+      </w:r>
+      <w:r>
+        <w:rPr>
+          <w:rFonts w:ascii="LiberationSans" w:hAnsi="LiberationSans"/>
+        </w:rPr>
+        <w:t xml:space="preserve"> un masque : </w:t>
+      </w:r>
+      <w:r>
+        <w:rPr>
+          <w:rFonts w:ascii="LiberationSans" w:hAnsi="LiberationSans"/>
+        </w:rPr>
+        <w:t>255.</w:t>
+      </w:r>
+      <w:r>
+        <w:rPr>
+          <w:rFonts w:ascii="LiberationSans" w:hAnsi="LiberationSans"/>
+        </w:rPr>
+        <w:t xml:space="preserve"> </w:t>
+      </w:r>
+      <w:r>
+        <w:rPr>
+          <w:rFonts w:ascii="LiberationSans" w:hAnsi="LiberationSans"/>
+        </w:rPr>
+        <w:t>255.</w:t>
+      </w:r>
+      <w:r>
+        <w:rPr>
+          <w:rFonts w:ascii="LiberationSans" w:hAnsi="LiberationSans"/>
+        </w:rPr>
+        <w:t xml:space="preserve"> </w:t>
+      </w:r>
+      <w:r>
+        <w:rPr>
+          <w:rFonts w:ascii="LiberationSans" w:hAnsi="LiberationSans"/>
+        </w:rPr>
+        <w:t>255.</w:t>
+      </w:r>
+      <w:r>
+        <w:rPr>
+          <w:rFonts w:ascii="LiberationSans" w:hAnsi="LiberationSans"/>
+        </w:rPr>
+        <w:t xml:space="preserve"> 0</w:t>
+      </w:r>
+    </w:p>
+    <w:p>
+      <w:pPr>
+        <w:pStyle w:val="Paragraphedeliste"/>
+        <w:numPr>
+          <w:ilvl w:val="0"/>
+          <w:numId w:val="42"/>
+        </w:numPr>
+        <w:rPr>
+          <w:rFonts w:ascii="LiberationSans" w:hAnsi="LiberationSans"/>
+        </w:rPr>
+      </w:pPr>
+      <w:r>
+        <w:rPr>
+          <w:rFonts w:ascii="LiberationSans" w:hAnsi="LiberationSans"/>
+        </w:rPr>
+        <w:t xml:space="preserve">L'adresse du réseau est : </w:t>
+      </w:r>
+      <w:r>
+        <w:rPr>
+          <w:rFonts w:ascii="LiberationSans" w:hAnsi="LiberationSans"/>
+        </w:rPr>
+        <w:t>194.</w:t>
+      </w:r>
+      <w:r>
+        <w:rPr>
+          <w:rFonts w:ascii="LiberationSans" w:hAnsi="LiberationSans"/>
+        </w:rPr>
+        <w:t xml:space="preserve"> </w:t>
+      </w:r>
+      <w:r>
+        <w:rPr>
+          <w:rFonts w:ascii="LiberationSans" w:hAnsi="LiberationSans"/>
+        </w:rPr>
+        <w:t>214.</w:t>
+      </w:r>
+      <w:r>
+        <w:rPr>
+          <w:rFonts w:ascii="LiberationSans" w:hAnsi="LiberationSans"/>
+        </w:rPr>
+        <w:t xml:space="preserve"> </w:t>
+      </w:r>
+      <w:r>
+        <w:rPr>
+          <w:rFonts w:ascii="LiberationSans" w:hAnsi="LiberationSans"/>
+        </w:rPr>
+        <w:t>110.</w:t>
+      </w:r>
+      <w:r>
+        <w:rPr>
+          <w:rFonts w:ascii="LiberationSans" w:hAnsi="LiberationSans"/>
+        </w:rPr>
+        <w:t xml:space="preserve"> 0</w:t>
+      </w:r>
+    </w:p>
+    <w:p>
+      <w:pPr>
+        <w:pStyle w:val="Paragraphedeliste"/>
+        <w:numPr>
+          <w:ilvl w:val="0"/>
+          <w:numId w:val="42"/>
+        </w:numPr>
+        <w:rPr>
+          <w:rFonts w:ascii="LiberationSans" w:hAnsi="LiberationSans"/>
+          <w:color w:val="ED7D31" w:themeColor="accent2"/>
+        </w:rPr>
+      </w:pPr>
+      <w:r>
+        <w:rPr>
+          <w:rFonts w:ascii="LiberationSans" w:hAnsi="LiberationSans"/>
+          <w:color w:val="ED7D31" w:themeColor="accent2"/>
+        </w:rPr>
+        <w:t>L'adresse de cette machine dans le réseau est : 35</w:t>
+      </w:r>
+    </w:p>
+    <w:p>
+      <w:pPr>
+        <w:pStyle w:val="Paragraphedeliste"/>
+        <w:numPr>
+          <w:ilvl w:val="0"/>
+          <w:numId w:val="38"/>
+        </w:numPr>
+        <w:rPr>
+          <w:rFonts w:ascii="LiberationSans" w:hAnsi="LiberationSans"/>
+        </w:rPr>
+      </w:pPr>
+      <w:r>
+        <w:rPr>
+          <w:rFonts w:ascii="LiberationSans" w:hAnsi="LiberationSans"/>
+        </w:rPr>
+        <w:t>Dans chaque réseau, les adresses dont les bits de machine sont tous à 0 (valeur 0)</w:t>
+      </w:r>
+      <w:r>
+        <w:rPr>
+          <w:rFonts w:ascii="LiberationSans" w:hAnsi="LiberationSans"/>
+        </w:rPr>
+        <w:t xml:space="preserve"> </w:t>
+      </w:r>
+      <w:r>
+        <w:rPr>
+          <w:rFonts w:ascii="LiberationSans" w:hAnsi="LiberationSans"/>
+        </w:rPr>
+        <w:t>ou tous à 1 (valeur 255) ne peuvent être attribuées :</w:t>
+      </w:r>
+    </w:p>
+    <w:p>
+      <w:pPr>
+        <w:pStyle w:val="Paragraphedeliste"/>
+        <w:numPr>
+          <w:ilvl w:val="1"/>
+          <w:numId w:val="38"/>
+        </w:numPr>
+        <w:rPr>
+          <w:rFonts w:ascii="LiberationSans" w:hAnsi="LiberationSans"/>
+        </w:rPr>
+      </w:pPr>
+      <w:r>
+        <w:rPr>
+          <w:rFonts w:ascii="LiberationSans" w:hAnsi="LiberationSans"/>
+        </w:rPr>
+        <w:t>Tous les bits à ‘0’ désigne le réseau dans son ensemble</w:t>
+      </w:r>
+    </w:p>
+    <w:p>
+      <w:pPr>
+        <w:pStyle w:val="Paragraphedeliste"/>
+        <w:numPr>
+          <w:ilvl w:val="1"/>
+          <w:numId w:val="38"/>
+        </w:numPr>
+        <w:rPr>
+          <w:rFonts w:ascii="LiberationSans" w:hAnsi="LiberationSans"/>
+        </w:rPr>
+      </w:pPr>
+      <w:r>
+        <w:rPr>
+          <w:rFonts w:ascii="LiberationSans" w:hAnsi="LiberationSans"/>
+        </w:rPr>
+        <w:t>Tous les bits à ‘1’ représente l’adresse de diffusion (broadcast) à destination de</w:t>
+      </w:r>
+      <w:r>
+        <w:rPr>
+          <w:rFonts w:ascii="LiberationSans" w:hAnsi="LiberationSans"/>
+        </w:rPr>
+        <w:t xml:space="preserve"> </w:t>
+      </w:r>
+      <w:r>
+        <w:rPr>
+          <w:rFonts w:ascii="LiberationSans" w:hAnsi="LiberationSans"/>
+        </w:rPr>
+        <w:t xml:space="preserve">tous les </w:t>
+      </w:r>
+      <w:r>
+        <w:rPr>
+          <w:rFonts w:ascii="LiberationSans" w:hAnsi="LiberationSans"/>
+        </w:rPr>
+        <w:t>nœuds</w:t>
+      </w:r>
+      <w:r>
+        <w:rPr>
+          <w:rFonts w:ascii="LiberationSans" w:hAnsi="LiberationSans"/>
+        </w:rPr>
+        <w:t xml:space="preserve"> du réseau.</w:t>
+      </w:r>
+    </w:p>
+    <w:p>
+      <w:pPr>
+        <w:pStyle w:val="Paragraphedeliste"/>
+        <w:numPr>
+          <w:ilvl w:val="1"/>
+          <w:numId w:val="38"/>
+        </w:numPr>
+        <w:rPr>
+          <w:rFonts w:ascii="LiberationSans" w:hAnsi="LiberationSans"/>
+        </w:rPr>
+      </w:pPr>
+      <w:r>
+        <w:rPr>
+          <w:rFonts w:ascii="LiberationSans" w:hAnsi="LiberationSans"/>
+          <w:color w:val="70AD47" w:themeColor="accent6"/>
+        </w:rPr>
+        <w:t>Une machine dans un réseau IP utilise son masque de réseau pour savoir si une</w:t>
+      </w:r>
+      <w:r>
+        <w:rPr>
+          <w:rFonts w:ascii="LiberationSans" w:hAnsi="LiberationSans"/>
+          <w:color w:val="70AD47" w:themeColor="accent6"/>
+        </w:rPr>
+        <w:t xml:space="preserve"> </w:t>
+      </w:r>
+      <w:r>
+        <w:rPr>
+          <w:rFonts w:ascii="LiberationSans" w:hAnsi="LiberationSans"/>
+          <w:color w:val="70AD47" w:themeColor="accent6"/>
+        </w:rPr>
+        <w:t>autre machine dont elle connaît l'adresse IP se trouve dans son réseau ou non.</w:t>
+      </w:r>
+      <w:r>
+        <w:rPr>
+          <w:rFonts w:ascii="LiberationSans" w:hAnsi="LiberationSans"/>
+          <w:color w:val="70AD47" w:themeColor="accent6"/>
+        </w:rPr>
+        <w:t xml:space="preserve"> </w:t>
+      </w:r>
+      <w:r>
+        <w:rPr>
+          <w:rFonts w:ascii="LiberationSans" w:hAnsi="LiberationSans"/>
+        </w:rPr>
+        <w:t>De manière précise, si une machine A dont l'adresse IP est IPA veut initier une</w:t>
+      </w:r>
+      <w:r>
+        <w:rPr>
+          <w:rFonts w:ascii="LiberationSans" w:hAnsi="LiberationSans"/>
+        </w:rPr>
+        <w:t xml:space="preserve"> </w:t>
+      </w:r>
+      <w:r>
+        <w:rPr>
+          <w:rFonts w:ascii="LiberationSans" w:hAnsi="LiberationSans"/>
+        </w:rPr>
+        <w:t>communication vers une machine dont l'adresse IP est IPB alors le processus</w:t>
+      </w:r>
+      <w:r>
+        <w:rPr>
+          <w:rFonts w:ascii="LiberationSans" w:hAnsi="LiberationSans"/>
+        </w:rPr>
+        <w:t xml:space="preserve"> </w:t>
+      </w:r>
+      <w:r>
+        <w:rPr>
+          <w:rFonts w:ascii="LiberationSans" w:hAnsi="LiberationSans"/>
+        </w:rPr>
+        <w:t xml:space="preserve">suivant est mis en </w:t>
+      </w:r>
+      <w:r>
+        <w:rPr>
+          <w:rFonts w:ascii="LiberationSans" w:hAnsi="LiberationSans"/>
+        </w:rPr>
+        <w:t>œuvre</w:t>
+      </w:r>
+      <w:r>
+        <w:rPr>
+          <w:rFonts w:ascii="LiberationSans" w:hAnsi="LiberationSans"/>
+        </w:rPr>
+        <w:t xml:space="preserve"> par A pour savoir si B se trouve sur ce réseau ou pas :</w:t>
+      </w:r>
+    </w:p>
+    <w:p>
+      <w:pPr>
+        <w:pStyle w:val="Paragraphedeliste"/>
+        <w:numPr>
+          <w:ilvl w:val="0"/>
+          <w:numId w:val="44"/>
+        </w:numPr>
+        <w:rPr>
+          <w:rFonts w:ascii="LiberationSans" w:hAnsi="LiberationSans"/>
+        </w:rPr>
+      </w:pPr>
+      <w:r>
+        <w:rPr>
+          <w:rFonts w:ascii="LiberationSans" w:hAnsi="LiberationSans"/>
+        </w:rPr>
+        <w:t>A applique son masque de réseau NMA à son adresse IP pour obtenir son</w:t>
+      </w:r>
+      <w:r>
+        <w:rPr>
+          <w:rFonts w:ascii="LiberationSans" w:hAnsi="LiberationSans"/>
+        </w:rPr>
+        <w:t xml:space="preserve"> </w:t>
+      </w:r>
+      <w:r>
+        <w:rPr>
+          <w:rFonts w:ascii="LiberationSans" w:hAnsi="LiberationSans"/>
+        </w:rPr>
+        <w:t>adresse réseau notée IPRXA</w:t>
+      </w:r>
+    </w:p>
+    <w:p>
+      <w:pPr>
+        <w:pStyle w:val="Paragraphedeliste"/>
+        <w:numPr>
+          <w:ilvl w:val="0"/>
+          <w:numId w:val="44"/>
+        </w:numPr>
+        <w:rPr>
+          <w:rFonts w:ascii="LiberationSans" w:hAnsi="LiberationSans"/>
+        </w:rPr>
+      </w:pPr>
+      <w:r>
+        <w:rPr>
+          <w:rFonts w:ascii="LiberationSans" w:hAnsi="LiberationSans"/>
+        </w:rPr>
+        <w:t>A applique aussi son masque de réseau NMA à l'adresse IP de B pour obtenir</w:t>
+      </w:r>
+      <w:r>
+        <w:rPr>
+          <w:rFonts w:ascii="LiberationSans" w:hAnsi="LiberationSans"/>
+        </w:rPr>
+        <w:t xml:space="preserve"> </w:t>
+      </w:r>
+      <w:r>
+        <w:rPr>
+          <w:rFonts w:ascii="LiberationSans" w:hAnsi="LiberationSans"/>
+        </w:rPr>
+        <w:t>l'adresse réseau de B notée IPRXB</w:t>
+      </w:r>
+    </w:p>
+    <w:p>
+      <w:pPr>
+        <w:pStyle w:val="Paragraphedeliste"/>
+        <w:numPr>
+          <w:ilvl w:val="0"/>
+          <w:numId w:val="44"/>
+        </w:numPr>
+        <w:rPr>
+          <w:rFonts w:ascii="LiberationSans" w:hAnsi="LiberationSans"/>
+        </w:rPr>
+      </w:pPr>
+      <w:r>
+        <w:rPr>
+          <w:rFonts w:ascii="LiberationSans" w:hAnsi="LiberationSans"/>
+        </w:rPr>
+        <w:t>SI IPRXA = IPRXB alors A se dit qu'elle se trouve dans</w:t>
+      </w:r>
+      <w:r>
+        <w:rPr>
+          <w:rFonts w:ascii="LiberationSans" w:hAnsi="LiberationSans"/>
+        </w:rPr>
+        <w:t xml:space="preserve"> le</w:t>
+      </w:r>
+      <w:r>
+        <w:rPr>
+          <w:rFonts w:ascii="LiberationSans" w:hAnsi="LiberationSans"/>
+        </w:rPr>
+        <w:t xml:space="preserve"> même réseau que B.</w:t>
+      </w:r>
+    </w:p>
+    <w:p>
+      <w:pPr>
+        <w:pStyle w:val="Paragraphedeliste"/>
+        <w:numPr>
+          <w:ilvl w:val="0"/>
+          <w:numId w:val="44"/>
+        </w:numPr>
+        <w:rPr>
+          <w:rFonts w:ascii="LiberationSans" w:hAnsi="LiberationSans"/>
+        </w:rPr>
+      </w:pPr>
+      <w:r>
+        <w:rPr>
+          <w:rFonts w:ascii="LiberationSans" w:hAnsi="LiberationSans"/>
+        </w:rPr>
+        <w:t>Si IPRXA est différente</w:t>
+      </w:r>
+      <w:r>
+        <w:rPr>
+          <w:rFonts w:ascii="LiberationSans" w:hAnsi="LiberationSans"/>
+        </w:rPr>
+        <w:t xml:space="preserve"> de</w:t>
+      </w:r>
+      <w:r>
+        <w:rPr>
+          <w:rFonts w:ascii="LiberationSans" w:hAnsi="LiberationSans"/>
+        </w:rPr>
+        <w:t xml:space="preserve"> IPRXB alors A se dit qu'elle ne se trouve pas dans le même</w:t>
+      </w:r>
+      <w:r>
+        <w:rPr>
+          <w:rFonts w:ascii="LiberationSans" w:hAnsi="LiberationSans"/>
+        </w:rPr>
+        <w:t xml:space="preserve"> </w:t>
+      </w:r>
+      <w:r>
+        <w:rPr>
+          <w:rFonts w:ascii="LiberationSans" w:hAnsi="LiberationSans"/>
+        </w:rPr>
+        <w:t>réseau que B</w:t>
+      </w:r>
+      <w:r>
+        <w:rPr>
+          <w:rFonts w:ascii="LiberationSans" w:hAnsi="LiberationSans"/>
+        </w:rPr>
+        <w:t xml:space="preserve"> </w:t>
+      </w:r>
+      <w:r>
+        <w:rPr>
+          <w:rFonts w:ascii="LiberationSans" w:hAnsi="LiberationSans"/>
+        </w:rPr>
+        <w:t>; dans ce cas la communication entre A et B n'est possible que par</w:t>
+      </w:r>
+      <w:r>
+        <w:rPr>
+          <w:rFonts w:ascii="LiberationSans" w:hAnsi="LiberationSans"/>
+        </w:rPr>
+        <w:t xml:space="preserve"> </w:t>
+      </w:r>
+      <w:r>
+        <w:rPr>
+          <w:rFonts w:ascii="LiberationSans" w:hAnsi="LiberationSans"/>
+        </w:rPr>
+        <w:t xml:space="preserve">l'intermédiaire d'une </w:t>
+      </w:r>
+      <w:r>
+        <w:rPr>
+          <w:rFonts w:ascii="LiberationSans" w:hAnsi="LiberationSans"/>
+        </w:rPr>
+        <w:t>passerelle (</w:t>
+      </w:r>
+      <w:r>
+        <w:rPr>
+          <w:rFonts w:ascii="LiberationSans" w:hAnsi="LiberationSans"/>
+        </w:rPr>
+        <w:t>par défaut).</w:t>
+      </w:r>
+    </w:p>
+    <w:p>
+      <w:pPr>
+        <w:pStyle w:val="Paragraphedeliste"/>
+        <w:numPr>
+          <w:ilvl w:val="0"/>
+          <w:numId w:val="38"/>
+        </w:numPr>
+        <w:rPr>
+          <w:rFonts w:ascii="LiberationSans" w:hAnsi="LiberationSans"/>
         </w:rPr>
       </w:pPr>
     </w:p>
@@ -11914,7 +12965,7 @@
   <w:abstractNum w:abstractNumId="4" w15:restartNumberingAfterBreak="0">
     <w:nsid w:val="0DD146F1"/>
     <w:multiLevelType w:val="hybridMultilevel"/>
-    <w:tmpl w:val="5886A898"/>
+    <w:tmpl w:val="C7CA0648"/>
     <w:lvl w:ilvl="0" w:tplc="040C0003">
       <w:start w:val="1"/>
       <w:numFmt w:val="bullet"/>
@@ -11927,19 +12978,19 @@
         <w:rFonts w:ascii="Courier New" w:hAnsi="Courier New" w:cs="Courier New" w:hint="default"/>
       </w:rPr>
     </w:lvl>
-    <w:lvl w:ilvl="1" w:tplc="FFFFFFFF" w:tentative="1">
-      <w:start w:val="1"/>
-      <w:numFmt w:val="bullet"/>
-      <w:lvlText w:val="o"/>
-      <w:lvlJc w:val="left"/>
-      <w:pPr>
-        <w:ind w:left="2148" w:hanging="360"/>
-      </w:pPr>
-      <w:rPr>
-        <w:rFonts w:ascii="Courier New" w:hAnsi="Courier New" w:cs="Courier New" w:hint="default"/>
-      </w:rPr>
-    </w:lvl>
-    <w:lvl w:ilvl="2" w:tplc="FFFFFFFF" w:tentative="1">
+    <w:lvl w:ilvl="1" w:tplc="040C0005">
+      <w:start w:val="1"/>
+      <w:numFmt w:val="bullet"/>
+      <w:lvlText w:val=""/>
+      <w:lvlJc w:val="left"/>
+      <w:pPr>
+        <w:ind w:left="2160" w:hanging="360"/>
+      </w:pPr>
+      <w:rPr>
+        <w:rFonts w:ascii="Wingdings" w:hAnsi="Wingdings" w:hint="default"/>
+      </w:rPr>
+    </w:lvl>
+    <w:lvl w:ilvl="2" w:tplc="FFFFFFFF">
       <w:start w:val="1"/>
       <w:numFmt w:val="bullet"/>
       <w:lvlText w:val=""/>
@@ -12703,6 +13754,120 @@
     </w:lvl>
   </w:abstractNum>
   <w:abstractNum w:abstractNumId="11" w15:restartNumberingAfterBreak="0">
+    <w:nsid w:val="2272304D"/>
+    <w:multiLevelType w:val="hybridMultilevel"/>
+    <w:tmpl w:val="432EB63E"/>
+    <w:lvl w:ilvl="0" w:tplc="F45C1216">
+      <w:start w:val="1"/>
+      <w:numFmt w:val="bullet"/>
+      <w:lvlText w:val=""/>
+      <w:lvlJc w:val="left"/>
+      <w:pPr>
+        <w:ind w:left="2484" w:hanging="360"/>
+      </w:pPr>
+      <w:rPr>
+        <w:rFonts w:ascii="Wingdings" w:hAnsi="Wingdings" w:hint="default"/>
+        <w:color w:val="000000" w:themeColor="text1"/>
+      </w:rPr>
+    </w:lvl>
+    <w:lvl w:ilvl="1" w:tplc="FFFFFFFF">
+      <w:start w:val="1"/>
+      <w:numFmt w:val="bullet"/>
+      <w:lvlText w:val=""/>
+      <w:lvlJc w:val="left"/>
+      <w:pPr>
+        <w:ind w:left="3216" w:hanging="360"/>
+      </w:pPr>
+      <w:rPr>
+        <w:rFonts w:ascii="Wingdings" w:hAnsi="Wingdings" w:hint="default"/>
+      </w:rPr>
+    </w:lvl>
+    <w:lvl w:ilvl="2" w:tplc="FFFFFFFF">
+      <w:start w:val="1"/>
+      <w:numFmt w:val="bullet"/>
+      <w:lvlText w:val=""/>
+      <w:lvlJc w:val="left"/>
+      <w:pPr>
+        <w:ind w:left="2496" w:hanging="360"/>
+      </w:pPr>
+      <w:rPr>
+        <w:rFonts w:ascii="Wingdings" w:hAnsi="Wingdings" w:hint="default"/>
+      </w:rPr>
+    </w:lvl>
+    <w:lvl w:ilvl="3" w:tplc="FFFFFFFF">
+      <w:start w:val="1"/>
+      <w:numFmt w:val="bullet"/>
+      <w:lvlText w:val=""/>
+      <w:lvlJc w:val="left"/>
+      <w:pPr>
+        <w:ind w:left="4644" w:hanging="360"/>
+      </w:pPr>
+      <w:rPr>
+        <w:rFonts w:ascii="Wingdings" w:hAnsi="Wingdings" w:hint="default"/>
+      </w:rPr>
+    </w:lvl>
+    <w:lvl w:ilvl="4" w:tplc="FFFFFFFF" w:tentative="1">
+      <w:start w:val="1"/>
+      <w:numFmt w:val="bullet"/>
+      <w:lvlText w:val="o"/>
+      <w:lvlJc w:val="left"/>
+      <w:pPr>
+        <w:ind w:left="5364" w:hanging="360"/>
+      </w:pPr>
+      <w:rPr>
+        <w:rFonts w:ascii="Courier New" w:hAnsi="Courier New" w:cs="Courier New" w:hint="default"/>
+      </w:rPr>
+    </w:lvl>
+    <w:lvl w:ilvl="5" w:tplc="FFFFFFFF" w:tentative="1">
+      <w:start w:val="1"/>
+      <w:numFmt w:val="bullet"/>
+      <w:lvlText w:val=""/>
+      <w:lvlJc w:val="left"/>
+      <w:pPr>
+        <w:ind w:left="6084" w:hanging="360"/>
+      </w:pPr>
+      <w:rPr>
+        <w:rFonts w:ascii="Wingdings" w:hAnsi="Wingdings" w:hint="default"/>
+      </w:rPr>
+    </w:lvl>
+    <w:lvl w:ilvl="6" w:tplc="FFFFFFFF" w:tentative="1">
+      <w:start w:val="1"/>
+      <w:numFmt w:val="bullet"/>
+      <w:lvlText w:val=""/>
+      <w:lvlJc w:val="left"/>
+      <w:pPr>
+        <w:ind w:left="6804" w:hanging="360"/>
+      </w:pPr>
+      <w:rPr>
+        <w:rFonts w:ascii="Symbol" w:hAnsi="Symbol" w:hint="default"/>
+      </w:rPr>
+    </w:lvl>
+    <w:lvl w:ilvl="7" w:tplc="FFFFFFFF" w:tentative="1">
+      <w:start w:val="1"/>
+      <w:numFmt w:val="bullet"/>
+      <w:lvlText w:val="o"/>
+      <w:lvlJc w:val="left"/>
+      <w:pPr>
+        <w:ind w:left="7524" w:hanging="360"/>
+      </w:pPr>
+      <w:rPr>
+        <w:rFonts w:ascii="Courier New" w:hAnsi="Courier New" w:cs="Courier New" w:hint="default"/>
+      </w:rPr>
+    </w:lvl>
+    <w:lvl w:ilvl="8" w:tplc="FFFFFFFF" w:tentative="1">
+      <w:start w:val="1"/>
+      <w:numFmt w:val="bullet"/>
+      <w:lvlText w:val=""/>
+      <w:lvlJc w:val="left"/>
+      <w:pPr>
+        <w:ind w:left="8244" w:hanging="360"/>
+      </w:pPr>
+      <w:rPr>
+        <w:rFonts w:ascii="Wingdings" w:hAnsi="Wingdings" w:hint="default"/>
+      </w:rPr>
+    </w:lvl>
+  </w:abstractNum>
+  <w:abstractNum w:abstractNumId="12" w15:restartNumberingAfterBreak="0">
     <w:nsid w:val="229A1735"/>
     <w:multiLevelType w:val="hybridMultilevel"/>
     <w:tmpl w:val="4FDE702A"/>
@@ -12815,7 +13980,7 @@
       </w:rPr>
     </w:lvl>
   </w:abstractNum>
-  <w:abstractNum w:abstractNumId="12" w15:restartNumberingAfterBreak="0">
+  <w:abstractNum w:abstractNumId="13" w15:restartNumberingAfterBreak="0">
     <w:nsid w:val="28F87DF8"/>
     <w:multiLevelType w:val="hybridMultilevel"/>
     <w:tmpl w:val="F1141C88"/>
@@ -12928,7 +14093,7 @@
       </w:rPr>
     </w:lvl>
   </w:abstractNum>
-  <w:abstractNum w:abstractNumId="13" w15:restartNumberingAfterBreak="0">
+  <w:abstractNum w:abstractNumId="14" w15:restartNumberingAfterBreak="0">
     <w:nsid w:val="2AF4159B"/>
     <w:multiLevelType w:val="multilevel"/>
     <w:tmpl w:val="8696B896"/>
@@ -13050,7 +14215,7 @@
       </w:rPr>
     </w:lvl>
   </w:abstractNum>
-  <w:abstractNum w:abstractNumId="14" w15:restartNumberingAfterBreak="0">
+  <w:abstractNum w:abstractNumId="15" w15:restartNumberingAfterBreak="0">
     <w:nsid w:val="30D10959"/>
     <w:multiLevelType w:val="hybridMultilevel"/>
     <w:tmpl w:val="CBD897FE"/>
@@ -13163,7 +14328,7 @@
       </w:rPr>
     </w:lvl>
   </w:abstractNum>
-  <w:abstractNum w:abstractNumId="15" w15:restartNumberingAfterBreak="0">
+  <w:abstractNum w:abstractNumId="16" w15:restartNumberingAfterBreak="0">
     <w:nsid w:val="31F07523"/>
     <w:multiLevelType w:val="hybridMultilevel"/>
     <w:tmpl w:val="0B4CDBD0"/>
@@ -13276,7 +14441,7 @@
       </w:rPr>
     </w:lvl>
   </w:abstractNum>
-  <w:abstractNum w:abstractNumId="16" w15:restartNumberingAfterBreak="0">
+  <w:abstractNum w:abstractNumId="17" w15:restartNumberingAfterBreak="0">
     <w:nsid w:val="3AF04A2A"/>
     <w:multiLevelType w:val="hybridMultilevel"/>
     <w:tmpl w:val="E6141038"/>
@@ -13389,7 +14554,7 @@
       </w:rPr>
     </w:lvl>
   </w:abstractNum>
-  <w:abstractNum w:abstractNumId="17" w15:restartNumberingAfterBreak="0">
+  <w:abstractNum w:abstractNumId="18" w15:restartNumberingAfterBreak="0">
     <w:nsid w:val="3E574CC2"/>
     <w:multiLevelType w:val="hybridMultilevel"/>
     <w:tmpl w:val="4C887F32"/>
@@ -13503,7 +14668,7 @@
       </w:rPr>
     </w:lvl>
   </w:abstractNum>
-  <w:abstractNum w:abstractNumId="18" w15:restartNumberingAfterBreak="0">
+  <w:abstractNum w:abstractNumId="19" w15:restartNumberingAfterBreak="0">
     <w:nsid w:val="40787051"/>
     <w:multiLevelType w:val="hybridMultilevel"/>
     <w:tmpl w:val="64F43C48"/>
@@ -13616,7 +14781,7 @@
       </w:rPr>
     </w:lvl>
   </w:abstractNum>
-  <w:abstractNum w:abstractNumId="19" w15:restartNumberingAfterBreak="0">
+  <w:abstractNum w:abstractNumId="20" w15:restartNumberingAfterBreak="0">
     <w:nsid w:val="47BD5B7E"/>
     <w:multiLevelType w:val="hybridMultilevel"/>
     <w:tmpl w:val="61DEEBFC"/>
@@ -13729,7 +14894,7 @@
       </w:rPr>
     </w:lvl>
   </w:abstractNum>
-  <w:abstractNum w:abstractNumId="20" w15:restartNumberingAfterBreak="0">
+  <w:abstractNum w:abstractNumId="21" w15:restartNumberingAfterBreak="0">
     <w:nsid w:val="4A3D4885"/>
     <w:multiLevelType w:val="hybridMultilevel"/>
     <w:tmpl w:val="B544665A"/>
@@ -13842,7 +15007,7 @@
       </w:rPr>
     </w:lvl>
   </w:abstractNum>
-  <w:abstractNum w:abstractNumId="21" w15:restartNumberingAfterBreak="0">
+  <w:abstractNum w:abstractNumId="22" w15:restartNumberingAfterBreak="0">
     <w:nsid w:val="4ACB0F76"/>
     <w:multiLevelType w:val="hybridMultilevel"/>
     <w:tmpl w:val="92180BE0"/>
@@ -13955,7 +15120,120 @@
       </w:rPr>
     </w:lvl>
   </w:abstractNum>
-  <w:abstractNum w:abstractNumId="22" w15:restartNumberingAfterBreak="0">
+  <w:abstractNum w:abstractNumId="23" w15:restartNumberingAfterBreak="0">
+    <w:nsid w:val="4D69038A"/>
+    <w:multiLevelType w:val="hybridMultilevel"/>
+    <w:tmpl w:val="9CA6303E"/>
+    <w:lvl w:ilvl="0" w:tplc="FFFFFFFF">
+      <w:start w:val="1"/>
+      <w:numFmt w:val="bullet"/>
+      <w:lvlText w:val="o"/>
+      <w:lvlJc w:val="left"/>
+      <w:pPr>
+        <w:ind w:left="1428" w:hanging="360"/>
+      </w:pPr>
+      <w:rPr>
+        <w:rFonts w:ascii="Courier New" w:hAnsi="Courier New" w:cs="Courier New" w:hint="default"/>
+      </w:rPr>
+    </w:lvl>
+    <w:lvl w:ilvl="1" w:tplc="FFFFFFFF">
+      <w:start w:val="1"/>
+      <w:numFmt w:val="bullet"/>
+      <w:lvlText w:val=""/>
+      <w:lvlJc w:val="left"/>
+      <w:pPr>
+        <w:ind w:left="2160" w:hanging="360"/>
+      </w:pPr>
+      <w:rPr>
+        <w:rFonts w:ascii="Wingdings" w:hAnsi="Wingdings" w:hint="default"/>
+      </w:rPr>
+    </w:lvl>
+    <w:lvl w:ilvl="2" w:tplc="040C000B">
+      <w:start w:val="1"/>
+      <w:numFmt w:val="bullet"/>
+      <w:lvlText w:val=""/>
+      <w:lvlJc w:val="left"/>
+      <w:pPr>
+        <w:ind w:left="1440" w:hanging="360"/>
+      </w:pPr>
+      <w:rPr>
+        <w:rFonts w:ascii="Wingdings" w:hAnsi="Wingdings" w:hint="default"/>
+      </w:rPr>
+    </w:lvl>
+    <w:lvl w:ilvl="3" w:tplc="FFFFFFFF">
+      <w:start w:val="1"/>
+      <w:numFmt w:val="bullet"/>
+      <w:lvlText w:val=""/>
+      <w:lvlJc w:val="left"/>
+      <w:pPr>
+        <w:ind w:left="3588" w:hanging="360"/>
+      </w:pPr>
+      <w:rPr>
+        <w:rFonts w:ascii="Symbol" w:hAnsi="Symbol" w:hint="default"/>
+      </w:rPr>
+    </w:lvl>
+    <w:lvl w:ilvl="4" w:tplc="FFFFFFFF" w:tentative="1">
+      <w:start w:val="1"/>
+      <w:numFmt w:val="bullet"/>
+      <w:lvlText w:val="o"/>
+      <w:lvlJc w:val="left"/>
+      <w:pPr>
+        <w:ind w:left="4308" w:hanging="360"/>
+      </w:pPr>
+      <w:rPr>
+        <w:rFonts w:ascii="Courier New" w:hAnsi="Courier New" w:cs="Courier New" w:hint="default"/>
+      </w:rPr>
+    </w:lvl>
+    <w:lvl w:ilvl="5" w:tplc="FFFFFFFF" w:tentative="1">
+      <w:start w:val="1"/>
+      <w:numFmt w:val="bullet"/>
+      <w:lvlText w:val=""/>
+      <w:lvlJc w:val="left"/>
+      <w:pPr>
+        <w:ind w:left="5028" w:hanging="360"/>
+      </w:pPr>
+      <w:rPr>
+        <w:rFonts w:ascii="Wingdings" w:hAnsi="Wingdings" w:hint="default"/>
+      </w:rPr>
+    </w:lvl>
+    <w:lvl w:ilvl="6" w:tplc="FFFFFFFF" w:tentative="1">
+      <w:start w:val="1"/>
+      <w:numFmt w:val="bullet"/>
+      <w:lvlText w:val=""/>
+      <w:lvlJc w:val="left"/>
+      <w:pPr>
+        <w:ind w:left="5748" w:hanging="360"/>
+      </w:pPr>
+      <w:rPr>
+        <w:rFonts w:ascii="Symbol" w:hAnsi="Symbol" w:hint="default"/>
+      </w:rPr>
+    </w:lvl>
+    <w:lvl w:ilvl="7" w:tplc="FFFFFFFF" w:tentative="1">
+      <w:start w:val="1"/>
+      <w:numFmt w:val="bullet"/>
+      <w:lvlText w:val="o"/>
+      <w:lvlJc w:val="left"/>
+      <w:pPr>
+        <w:ind w:left="6468" w:hanging="360"/>
+      </w:pPr>
+      <w:rPr>
+        <w:rFonts w:ascii="Courier New" w:hAnsi="Courier New" w:cs="Courier New" w:hint="default"/>
+      </w:rPr>
+    </w:lvl>
+    <w:lvl w:ilvl="8" w:tplc="FFFFFFFF" w:tentative="1">
+      <w:start w:val="1"/>
+      <w:numFmt w:val="bullet"/>
+      <w:lvlText w:val=""/>
+      <w:lvlJc w:val="left"/>
+      <w:pPr>
+        <w:ind w:left="7188" w:hanging="360"/>
+      </w:pPr>
+      <w:rPr>
+        <w:rFonts w:ascii="Wingdings" w:hAnsi="Wingdings" w:hint="default"/>
+      </w:rPr>
+    </w:lvl>
+  </w:abstractNum>
+  <w:abstractNum w:abstractNumId="24" w15:restartNumberingAfterBreak="0">
     <w:nsid w:val="502556FA"/>
     <w:multiLevelType w:val="hybridMultilevel"/>
     <w:tmpl w:val="2F2ACEEA"/>
@@ -14068,7 +15346,7 @@
       </w:rPr>
     </w:lvl>
   </w:abstractNum>
-  <w:abstractNum w:abstractNumId="23" w15:restartNumberingAfterBreak="0">
+  <w:abstractNum w:abstractNumId="25" w15:restartNumberingAfterBreak="0">
     <w:nsid w:val="508547F8"/>
     <w:multiLevelType w:val="hybridMultilevel"/>
     <w:tmpl w:val="D004C850"/>
@@ -14181,7 +15459,7 @@
       </w:rPr>
     </w:lvl>
   </w:abstractNum>
-  <w:abstractNum w:abstractNumId="24" w15:restartNumberingAfterBreak="0">
+  <w:abstractNum w:abstractNumId="26" w15:restartNumberingAfterBreak="0">
     <w:nsid w:val="522E0159"/>
     <w:multiLevelType w:val="hybridMultilevel"/>
     <w:tmpl w:val="C6847318"/>
@@ -14267,7 +15545,7 @@
       </w:pPr>
     </w:lvl>
   </w:abstractNum>
-  <w:abstractNum w:abstractNumId="25" w15:restartNumberingAfterBreak="0">
+  <w:abstractNum w:abstractNumId="27" w15:restartNumberingAfterBreak="0">
     <w:nsid w:val="557B110C"/>
     <w:multiLevelType w:val="hybridMultilevel"/>
     <w:tmpl w:val="797040E2"/>
@@ -14380,7 +15658,7 @@
       </w:rPr>
     </w:lvl>
   </w:abstractNum>
-  <w:abstractNum w:abstractNumId="26" w15:restartNumberingAfterBreak="0">
+  <w:abstractNum w:abstractNumId="28" w15:restartNumberingAfterBreak="0">
     <w:nsid w:val="5A827E5B"/>
     <w:multiLevelType w:val="hybridMultilevel"/>
     <w:tmpl w:val="9D1CB518"/>
@@ -14493,7 +15771,120 @@
       </w:rPr>
     </w:lvl>
   </w:abstractNum>
-  <w:abstractNum w:abstractNumId="27" w15:restartNumberingAfterBreak="0">
+  <w:abstractNum w:abstractNumId="29" w15:restartNumberingAfterBreak="0">
+    <w:nsid w:val="5BA80925"/>
+    <w:multiLevelType w:val="hybridMultilevel"/>
+    <w:tmpl w:val="1B6C5BD8"/>
+    <w:lvl w:ilvl="0" w:tplc="FFFFFFFF">
+      <w:start w:val="1"/>
+      <w:numFmt w:val="bullet"/>
+      <w:lvlText w:val="o"/>
+      <w:lvlJc w:val="left"/>
+      <w:pPr>
+        <w:ind w:left="2484" w:hanging="360"/>
+      </w:pPr>
+      <w:rPr>
+        <w:rFonts w:ascii="Courier New" w:hAnsi="Courier New" w:cs="Courier New" w:hint="default"/>
+      </w:rPr>
+    </w:lvl>
+    <w:lvl w:ilvl="1" w:tplc="FFFFFFFF">
+      <w:start w:val="1"/>
+      <w:numFmt w:val="bullet"/>
+      <w:lvlText w:val=""/>
+      <w:lvlJc w:val="left"/>
+      <w:pPr>
+        <w:ind w:left="3216" w:hanging="360"/>
+      </w:pPr>
+      <w:rPr>
+        <w:rFonts w:ascii="Wingdings" w:hAnsi="Wingdings" w:hint="default"/>
+      </w:rPr>
+    </w:lvl>
+    <w:lvl w:ilvl="2" w:tplc="FFFFFFFF">
+      <w:start w:val="1"/>
+      <w:numFmt w:val="bullet"/>
+      <w:lvlText w:val=""/>
+      <w:lvlJc w:val="left"/>
+      <w:pPr>
+        <w:ind w:left="2496" w:hanging="360"/>
+      </w:pPr>
+      <w:rPr>
+        <w:rFonts w:ascii="Wingdings" w:hAnsi="Wingdings" w:hint="default"/>
+      </w:rPr>
+    </w:lvl>
+    <w:lvl w:ilvl="3" w:tplc="040C0009">
+      <w:start w:val="1"/>
+      <w:numFmt w:val="bullet"/>
+      <w:lvlText w:val=""/>
+      <w:lvlJc w:val="left"/>
+      <w:pPr>
+        <w:ind w:left="4644" w:hanging="360"/>
+      </w:pPr>
+      <w:rPr>
+        <w:rFonts w:ascii="Wingdings" w:hAnsi="Wingdings" w:hint="default"/>
+      </w:rPr>
+    </w:lvl>
+    <w:lvl w:ilvl="4" w:tplc="FFFFFFFF" w:tentative="1">
+      <w:start w:val="1"/>
+      <w:numFmt w:val="bullet"/>
+      <w:lvlText w:val="o"/>
+      <w:lvlJc w:val="left"/>
+      <w:pPr>
+        <w:ind w:left="5364" w:hanging="360"/>
+      </w:pPr>
+      <w:rPr>
+        <w:rFonts w:ascii="Courier New" w:hAnsi="Courier New" w:cs="Courier New" w:hint="default"/>
+      </w:rPr>
+    </w:lvl>
+    <w:lvl w:ilvl="5" w:tplc="FFFFFFFF" w:tentative="1">
+      <w:start w:val="1"/>
+      <w:numFmt w:val="bullet"/>
+      <w:lvlText w:val=""/>
+      <w:lvlJc w:val="left"/>
+      <w:pPr>
+        <w:ind w:left="6084" w:hanging="360"/>
+      </w:pPr>
+      <w:rPr>
+        <w:rFonts w:ascii="Wingdings" w:hAnsi="Wingdings" w:hint="default"/>
+      </w:rPr>
+    </w:lvl>
+    <w:lvl w:ilvl="6" w:tplc="FFFFFFFF" w:tentative="1">
+      <w:start w:val="1"/>
+      <w:numFmt w:val="bullet"/>
+      <w:lvlText w:val=""/>
+      <w:lvlJc w:val="left"/>
+      <w:pPr>
+        <w:ind w:left="6804" w:hanging="360"/>
+      </w:pPr>
+      <w:rPr>
+        <w:rFonts w:ascii="Symbol" w:hAnsi="Symbol" w:hint="default"/>
+      </w:rPr>
+    </w:lvl>
+    <w:lvl w:ilvl="7" w:tplc="FFFFFFFF" w:tentative="1">
+      <w:start w:val="1"/>
+      <w:numFmt w:val="bullet"/>
+      <w:lvlText w:val="o"/>
+      <w:lvlJc w:val="left"/>
+      <w:pPr>
+        <w:ind w:left="7524" w:hanging="360"/>
+      </w:pPr>
+      <w:rPr>
+        <w:rFonts w:ascii="Courier New" w:hAnsi="Courier New" w:cs="Courier New" w:hint="default"/>
+      </w:rPr>
+    </w:lvl>
+    <w:lvl w:ilvl="8" w:tplc="FFFFFFFF" w:tentative="1">
+      <w:start w:val="1"/>
+      <w:numFmt w:val="bullet"/>
+      <w:lvlText w:val=""/>
+      <w:lvlJc w:val="left"/>
+      <w:pPr>
+        <w:ind w:left="8244" w:hanging="360"/>
+      </w:pPr>
+      <w:rPr>
+        <w:rFonts w:ascii="Wingdings" w:hAnsi="Wingdings" w:hint="default"/>
+      </w:rPr>
+    </w:lvl>
+  </w:abstractNum>
+  <w:abstractNum w:abstractNumId="30" w15:restartNumberingAfterBreak="0">
     <w:nsid w:val="5C086D31"/>
     <w:multiLevelType w:val="hybridMultilevel"/>
     <w:tmpl w:val="0AD03F1E"/>
@@ -14605,7 +15996,120 @@
       </w:rPr>
     </w:lvl>
   </w:abstractNum>
-  <w:abstractNum w:abstractNumId="28" w15:restartNumberingAfterBreak="0">
+  <w:abstractNum w:abstractNumId="31" w15:restartNumberingAfterBreak="0">
+    <w:nsid w:val="5D597ACF"/>
+    <w:multiLevelType w:val="hybridMultilevel"/>
+    <w:tmpl w:val="C54C8606"/>
+    <w:lvl w:ilvl="0" w:tplc="FFFFFFFF">
+      <w:start w:val="1"/>
+      <w:numFmt w:val="bullet"/>
+      <w:lvlText w:val="o"/>
+      <w:lvlJc w:val="left"/>
+      <w:pPr>
+        <w:ind w:left="2484" w:hanging="360"/>
+      </w:pPr>
+      <w:rPr>
+        <w:rFonts w:ascii="Courier New" w:hAnsi="Courier New" w:cs="Courier New" w:hint="default"/>
+      </w:rPr>
+    </w:lvl>
+    <w:lvl w:ilvl="1" w:tplc="FFFFFFFF">
+      <w:start w:val="1"/>
+      <w:numFmt w:val="bullet"/>
+      <w:lvlText w:val=""/>
+      <w:lvlJc w:val="left"/>
+      <w:pPr>
+        <w:ind w:left="3216" w:hanging="360"/>
+      </w:pPr>
+      <w:rPr>
+        <w:rFonts w:ascii="Wingdings" w:hAnsi="Wingdings" w:hint="default"/>
+      </w:rPr>
+    </w:lvl>
+    <w:lvl w:ilvl="2" w:tplc="040C0009">
+      <w:start w:val="1"/>
+      <w:numFmt w:val="bullet"/>
+      <w:lvlText w:val=""/>
+      <w:lvlJc w:val="left"/>
+      <w:pPr>
+        <w:ind w:left="3924" w:hanging="360"/>
+      </w:pPr>
+      <w:rPr>
+        <w:rFonts w:ascii="Wingdings" w:hAnsi="Wingdings" w:hint="default"/>
+      </w:rPr>
+    </w:lvl>
+    <w:lvl w:ilvl="3" w:tplc="FFFFFFFF" w:tentative="1">
+      <w:start w:val="1"/>
+      <w:numFmt w:val="bullet"/>
+      <w:lvlText w:val=""/>
+      <w:lvlJc w:val="left"/>
+      <w:pPr>
+        <w:ind w:left="4644" w:hanging="360"/>
+      </w:pPr>
+      <w:rPr>
+        <w:rFonts w:ascii="Symbol" w:hAnsi="Symbol" w:hint="default"/>
+      </w:rPr>
+    </w:lvl>
+    <w:lvl w:ilvl="4" w:tplc="FFFFFFFF" w:tentative="1">
+      <w:start w:val="1"/>
+      <w:numFmt w:val="bullet"/>
+      <w:lvlText w:val="o"/>
+      <w:lvlJc w:val="left"/>
+      <w:pPr>
+        <w:ind w:left="5364" w:hanging="360"/>
+      </w:pPr>
+      <w:rPr>
+        <w:rFonts w:ascii="Courier New" w:hAnsi="Courier New" w:cs="Courier New" w:hint="default"/>
+      </w:rPr>
+    </w:lvl>
+    <w:lvl w:ilvl="5" w:tplc="FFFFFFFF" w:tentative="1">
+      <w:start w:val="1"/>
+      <w:numFmt w:val="bullet"/>
+      <w:lvlText w:val=""/>
+      <w:lvlJc w:val="left"/>
+      <w:pPr>
+        <w:ind w:left="6084" w:hanging="360"/>
+      </w:pPr>
+      <w:rPr>
+        <w:rFonts w:ascii="Wingdings" w:hAnsi="Wingdings" w:hint="default"/>
+      </w:rPr>
+    </w:lvl>
+    <w:lvl w:ilvl="6" w:tplc="FFFFFFFF" w:tentative="1">
+      <w:start w:val="1"/>
+      <w:numFmt w:val="bullet"/>
+      <w:lvlText w:val=""/>
+      <w:lvlJc w:val="left"/>
+      <w:pPr>
+        <w:ind w:left="6804" w:hanging="360"/>
+      </w:pPr>
+      <w:rPr>
+        <w:rFonts w:ascii="Symbol" w:hAnsi="Symbol" w:hint="default"/>
+      </w:rPr>
+    </w:lvl>
+    <w:lvl w:ilvl="7" w:tplc="FFFFFFFF" w:tentative="1">
+      <w:start w:val="1"/>
+      <w:numFmt w:val="bullet"/>
+      <w:lvlText w:val="o"/>
+      <w:lvlJc w:val="left"/>
+      <w:pPr>
+        <w:ind w:left="7524" w:hanging="360"/>
+      </w:pPr>
+      <w:rPr>
+        <w:rFonts w:ascii="Courier New" w:hAnsi="Courier New" w:cs="Courier New" w:hint="default"/>
+      </w:rPr>
+    </w:lvl>
+    <w:lvl w:ilvl="8" w:tplc="FFFFFFFF" w:tentative="1">
+      <w:start w:val="1"/>
+      <w:numFmt w:val="bullet"/>
+      <w:lvlText w:val=""/>
+      <w:lvlJc w:val="left"/>
+      <w:pPr>
+        <w:ind w:left="8244" w:hanging="360"/>
+      </w:pPr>
+      <w:rPr>
+        <w:rFonts w:ascii="Wingdings" w:hAnsi="Wingdings" w:hint="default"/>
+      </w:rPr>
+    </w:lvl>
+  </w:abstractNum>
+  <w:abstractNum w:abstractNumId="32" w15:restartNumberingAfterBreak="0">
     <w:nsid w:val="62B04A79"/>
     <w:multiLevelType w:val="hybridMultilevel"/>
     <w:tmpl w:val="89E0CF5A"/>
@@ -14718,7 +16222,7 @@
       </w:rPr>
     </w:lvl>
   </w:abstractNum>
-  <w:abstractNum w:abstractNumId="29" w15:restartNumberingAfterBreak="0">
+  <w:abstractNum w:abstractNumId="33" w15:restartNumberingAfterBreak="0">
     <w:nsid w:val="695E1474"/>
     <w:multiLevelType w:val="hybridMultilevel"/>
     <w:tmpl w:val="CD722368"/>
@@ -14831,7 +16335,7 @@
       </w:rPr>
     </w:lvl>
   </w:abstractNum>
-  <w:abstractNum w:abstractNumId="30" w15:restartNumberingAfterBreak="0">
+  <w:abstractNum w:abstractNumId="34" w15:restartNumberingAfterBreak="0">
     <w:nsid w:val="6AEA564B"/>
     <w:multiLevelType w:val="hybridMultilevel"/>
     <w:tmpl w:val="79A4EEDC"/>
@@ -14944,7 +16448,120 @@
       </w:rPr>
     </w:lvl>
   </w:abstractNum>
-  <w:abstractNum w:abstractNumId="31" w15:restartNumberingAfterBreak="0">
+  <w:abstractNum w:abstractNumId="35" w15:restartNumberingAfterBreak="0">
+    <w:nsid w:val="6F403C3F"/>
+    <w:multiLevelType w:val="hybridMultilevel"/>
+    <w:tmpl w:val="AE2EB396"/>
+    <w:lvl w:ilvl="0" w:tplc="040C0009">
+      <w:start w:val="1"/>
+      <w:numFmt w:val="bullet"/>
+      <w:lvlText w:val=""/>
+      <w:lvlJc w:val="left"/>
+      <w:pPr>
+        <w:ind w:left="2484" w:hanging="360"/>
+      </w:pPr>
+      <w:rPr>
+        <w:rFonts w:ascii="Wingdings" w:hAnsi="Wingdings" w:hint="default"/>
+      </w:rPr>
+    </w:lvl>
+    <w:lvl w:ilvl="1" w:tplc="FFFFFFFF">
+      <w:start w:val="1"/>
+      <w:numFmt w:val="bullet"/>
+      <w:lvlText w:val=""/>
+      <w:lvlJc w:val="left"/>
+      <w:pPr>
+        <w:ind w:left="3216" w:hanging="360"/>
+      </w:pPr>
+      <w:rPr>
+        <w:rFonts w:ascii="Wingdings" w:hAnsi="Wingdings" w:hint="default"/>
+      </w:rPr>
+    </w:lvl>
+    <w:lvl w:ilvl="2" w:tplc="FFFFFFFF">
+      <w:start w:val="1"/>
+      <w:numFmt w:val="bullet"/>
+      <w:lvlText w:val=""/>
+      <w:lvlJc w:val="left"/>
+      <w:pPr>
+        <w:ind w:left="3924" w:hanging="360"/>
+      </w:pPr>
+      <w:rPr>
+        <w:rFonts w:ascii="Wingdings" w:hAnsi="Wingdings" w:hint="default"/>
+      </w:rPr>
+    </w:lvl>
+    <w:lvl w:ilvl="3" w:tplc="FFFFFFFF" w:tentative="1">
+      <w:start w:val="1"/>
+      <w:numFmt w:val="bullet"/>
+      <w:lvlText w:val=""/>
+      <w:lvlJc w:val="left"/>
+      <w:pPr>
+        <w:ind w:left="4644" w:hanging="360"/>
+      </w:pPr>
+      <w:rPr>
+        <w:rFonts w:ascii="Symbol" w:hAnsi="Symbol" w:hint="default"/>
+      </w:rPr>
+    </w:lvl>
+    <w:lvl w:ilvl="4" w:tplc="FFFFFFFF" w:tentative="1">
+      <w:start w:val="1"/>
+      <w:numFmt w:val="bullet"/>
+      <w:lvlText w:val="o"/>
+      <w:lvlJc w:val="left"/>
+      <w:pPr>
+        <w:ind w:left="5364" w:hanging="360"/>
+      </w:pPr>
+      <w:rPr>
+        <w:rFonts w:ascii="Courier New" w:hAnsi="Courier New" w:cs="Courier New" w:hint="default"/>
+      </w:rPr>
+    </w:lvl>
+    <w:lvl w:ilvl="5" w:tplc="FFFFFFFF" w:tentative="1">
+      <w:start w:val="1"/>
+      <w:numFmt w:val="bullet"/>
+      <w:lvlText w:val=""/>
+      <w:lvlJc w:val="left"/>
+      <w:pPr>
+        <w:ind w:left="6084" w:hanging="360"/>
+      </w:pPr>
+      <w:rPr>
+        <w:rFonts w:ascii="Wingdings" w:hAnsi="Wingdings" w:hint="default"/>
+      </w:rPr>
+    </w:lvl>
+    <w:lvl w:ilvl="6" w:tplc="FFFFFFFF" w:tentative="1">
+      <w:start w:val="1"/>
+      <w:numFmt w:val="bullet"/>
+      <w:lvlText w:val=""/>
+      <w:lvlJc w:val="left"/>
+      <w:pPr>
+        <w:ind w:left="6804" w:hanging="360"/>
+      </w:pPr>
+      <w:rPr>
+        <w:rFonts w:ascii="Symbol" w:hAnsi="Symbol" w:hint="default"/>
+      </w:rPr>
+    </w:lvl>
+    <w:lvl w:ilvl="7" w:tplc="FFFFFFFF" w:tentative="1">
+      <w:start w:val="1"/>
+      <w:numFmt w:val="bullet"/>
+      <w:lvlText w:val="o"/>
+      <w:lvlJc w:val="left"/>
+      <w:pPr>
+        <w:ind w:left="7524" w:hanging="360"/>
+      </w:pPr>
+      <w:rPr>
+        <w:rFonts w:ascii="Courier New" w:hAnsi="Courier New" w:cs="Courier New" w:hint="default"/>
+      </w:rPr>
+    </w:lvl>
+    <w:lvl w:ilvl="8" w:tplc="FFFFFFFF" w:tentative="1">
+      <w:start w:val="1"/>
+      <w:numFmt w:val="bullet"/>
+      <w:lvlText w:val=""/>
+      <w:lvlJc w:val="left"/>
+      <w:pPr>
+        <w:ind w:left="8244" w:hanging="360"/>
+      </w:pPr>
+      <w:rPr>
+        <w:rFonts w:ascii="Wingdings" w:hAnsi="Wingdings" w:hint="default"/>
+      </w:rPr>
+    </w:lvl>
+  </w:abstractNum>
+  <w:abstractNum w:abstractNumId="36" w15:restartNumberingAfterBreak="0">
     <w:nsid w:val="71ED4EBF"/>
     <w:multiLevelType w:val="hybridMultilevel"/>
     <w:tmpl w:val="7BFCEF74"/>
@@ -15057,7 +16674,7 @@
       </w:rPr>
     </w:lvl>
   </w:abstractNum>
-  <w:abstractNum w:abstractNumId="32" w15:restartNumberingAfterBreak="0">
+  <w:abstractNum w:abstractNumId="37" w15:restartNumberingAfterBreak="0">
     <w:nsid w:val="729918FE"/>
     <w:multiLevelType w:val="hybridMultilevel"/>
     <w:tmpl w:val="8CB6A77E"/>
@@ -15170,7 +16787,7 @@
       </w:rPr>
     </w:lvl>
   </w:abstractNum>
-  <w:abstractNum w:abstractNumId="33" w15:restartNumberingAfterBreak="0">
+  <w:abstractNum w:abstractNumId="38" w15:restartNumberingAfterBreak="0">
     <w:nsid w:val="760C742F"/>
     <w:multiLevelType w:val="hybridMultilevel"/>
     <w:tmpl w:val="FD74E544"/>
@@ -15283,7 +16900,7 @@
       </w:rPr>
     </w:lvl>
   </w:abstractNum>
-  <w:abstractNum w:abstractNumId="34" w15:restartNumberingAfterBreak="0">
+  <w:abstractNum w:abstractNumId="39" w15:restartNumberingAfterBreak="0">
     <w:nsid w:val="7A9E55EF"/>
     <w:multiLevelType w:val="hybridMultilevel"/>
     <w:tmpl w:val="4EB278BC"/>
@@ -15396,7 +17013,7 @@
       </w:rPr>
     </w:lvl>
   </w:abstractNum>
-  <w:abstractNum w:abstractNumId="35" w15:restartNumberingAfterBreak="0">
+  <w:abstractNum w:abstractNumId="40" w15:restartNumberingAfterBreak="0">
     <w:nsid w:val="7B77452F"/>
     <w:multiLevelType w:val="hybridMultilevel"/>
     <w:tmpl w:val="CEBA4A74"/>
@@ -15509,7 +17126,7 @@
       </w:rPr>
     </w:lvl>
   </w:abstractNum>
-  <w:abstractNum w:abstractNumId="36" w15:restartNumberingAfterBreak="0">
+  <w:abstractNum w:abstractNumId="41" w15:restartNumberingAfterBreak="0">
     <w:nsid w:val="7BA95B9C"/>
     <w:multiLevelType w:val="hybridMultilevel"/>
     <w:tmpl w:val="7884BDF8"/>
@@ -15622,7 +17239,7 @@
       </w:rPr>
     </w:lvl>
   </w:abstractNum>
-  <w:abstractNum w:abstractNumId="37" w15:restartNumberingAfterBreak="0">
+  <w:abstractNum w:abstractNumId="42" w15:restartNumberingAfterBreak="0">
     <w:nsid w:val="7D3D7205"/>
     <w:multiLevelType w:val="hybridMultilevel"/>
     <w:tmpl w:val="B6C2C676"/>
@@ -15735,7 +17352,7 @@
       </w:rPr>
     </w:lvl>
   </w:abstractNum>
-  <w:abstractNum w:abstractNumId="38" w15:restartNumberingAfterBreak="0">
+  <w:abstractNum w:abstractNumId="43" w15:restartNumberingAfterBreak="0">
     <w:nsid w:val="7DB85A55"/>
     <w:multiLevelType w:val="hybridMultilevel"/>
     <w:tmpl w:val="5A42316C"/>
@@ -15849,31 +17466,31 @@
     </w:lvl>
   </w:abstractNum>
   <w:num w:numId="1" w16cid:durableId="1744599299">
-    <w:abstractNumId w:val="21"/>
+    <w:abstractNumId w:val="22"/>
   </w:num>
   <w:num w:numId="2" w16cid:durableId="1005013077">
     <w:abstractNumId w:val="6"/>
   </w:num>
   <w:num w:numId="3" w16cid:durableId="1251625187">
-    <w:abstractNumId w:val="38"/>
+    <w:abstractNumId w:val="43"/>
   </w:num>
   <w:num w:numId="4" w16cid:durableId="1955208419">
-    <w:abstractNumId w:val="33"/>
+    <w:abstractNumId w:val="38"/>
   </w:num>
   <w:num w:numId="5" w16cid:durableId="1960601660">
     <w:abstractNumId w:val="9"/>
   </w:num>
   <w:num w:numId="6" w16cid:durableId="55278909">
+    <w:abstractNumId w:val="27"/>
+  </w:num>
+  <w:num w:numId="7" w16cid:durableId="1734422678">
+    <w:abstractNumId w:val="15"/>
+  </w:num>
+  <w:num w:numId="8" w16cid:durableId="700908205">
     <w:abstractNumId w:val="25"/>
   </w:num>
-  <w:num w:numId="7" w16cid:durableId="1734422678">
-    <w:abstractNumId w:val="14"/>
-  </w:num>
-  <w:num w:numId="8" w16cid:durableId="700908205">
-    <w:abstractNumId w:val="23"/>
-  </w:num>
   <w:num w:numId="9" w16cid:durableId="622662816">
-    <w:abstractNumId w:val="28"/>
+    <w:abstractNumId w:val="32"/>
   </w:num>
   <w:num w:numId="10" w16cid:durableId="1867868213">
     <w:abstractNumId w:val="5"/>
@@ -15882,13 +17499,13 @@
     <w:abstractNumId w:val="3"/>
   </w:num>
   <w:num w:numId="12" w16cid:durableId="1134756773">
-    <w:abstractNumId w:val="27"/>
+    <w:abstractNumId w:val="30"/>
   </w:num>
   <w:num w:numId="13" w16cid:durableId="2098357617">
-    <w:abstractNumId w:val="36"/>
+    <w:abstractNumId w:val="41"/>
   </w:num>
   <w:num w:numId="14" w16cid:durableId="393892395">
-    <w:abstractNumId w:val="35"/>
+    <w:abstractNumId w:val="40"/>
   </w:num>
   <w:num w:numId="15" w16cid:durableId="1547906925">
     <w:abstractNumId w:val="8"/>
@@ -15897,73 +17514,88 @@
     <w:abstractNumId w:val="1"/>
   </w:num>
   <w:num w:numId="17" w16cid:durableId="492332675">
-    <w:abstractNumId w:val="30"/>
+    <w:abstractNumId w:val="34"/>
   </w:num>
   <w:num w:numId="18" w16cid:durableId="890535699">
-    <w:abstractNumId w:val="19"/>
+    <w:abstractNumId w:val="20"/>
   </w:num>
   <w:num w:numId="19" w16cid:durableId="132913087">
-    <w:abstractNumId w:val="12"/>
+    <w:abstractNumId w:val="13"/>
   </w:num>
   <w:num w:numId="20" w16cid:durableId="2124107622">
-    <w:abstractNumId w:val="15"/>
+    <w:abstractNumId w:val="16"/>
   </w:num>
   <w:num w:numId="21" w16cid:durableId="840705306">
     <w:abstractNumId w:val="10"/>
   </w:num>
   <w:num w:numId="22" w16cid:durableId="496262550">
-    <w:abstractNumId w:val="34"/>
+    <w:abstractNumId w:val="39"/>
   </w:num>
   <w:num w:numId="23" w16cid:durableId="76250487">
     <w:abstractNumId w:val="2"/>
   </w:num>
   <w:num w:numId="24" w16cid:durableId="1024357502">
-    <w:abstractNumId w:val="29"/>
+    <w:abstractNumId w:val="33"/>
   </w:num>
   <w:num w:numId="25" w16cid:durableId="1939021405">
-    <w:abstractNumId w:val="22"/>
+    <w:abstractNumId w:val="24"/>
   </w:num>
   <w:num w:numId="26" w16cid:durableId="1191453802">
-    <w:abstractNumId w:val="13"/>
+    <w:abstractNumId w:val="14"/>
   </w:num>
   <w:num w:numId="27" w16cid:durableId="429931793">
-    <w:abstractNumId w:val="37"/>
+    <w:abstractNumId w:val="42"/>
   </w:num>
   <w:num w:numId="28" w16cid:durableId="2070834796">
-    <w:abstractNumId w:val="17"/>
+    <w:abstractNumId w:val="18"/>
   </w:num>
   <w:num w:numId="29" w16cid:durableId="1171457212">
-    <w:abstractNumId w:val="24"/>
+    <w:abstractNumId w:val="26"/>
   </w:num>
   <w:num w:numId="30" w16cid:durableId="936250131">
     <w:abstractNumId w:val="0"/>
   </w:num>
   <w:num w:numId="31" w16cid:durableId="1464616215">
-    <w:abstractNumId w:val="20"/>
+    <w:abstractNumId w:val="21"/>
   </w:num>
   <w:num w:numId="32" w16cid:durableId="689840181">
-    <w:abstractNumId w:val="26"/>
+    <w:abstractNumId w:val="28"/>
   </w:num>
   <w:num w:numId="33" w16cid:durableId="345328715">
-    <w:abstractNumId w:val="11"/>
+    <w:abstractNumId w:val="12"/>
   </w:num>
   <w:num w:numId="34" w16cid:durableId="1859196546">
-    <w:abstractNumId w:val="18"/>
+    <w:abstractNumId w:val="19"/>
   </w:num>
   <w:num w:numId="35" w16cid:durableId="1622568728">
-    <w:abstractNumId w:val="16"/>
+    <w:abstractNumId w:val="17"/>
   </w:num>
   <w:num w:numId="36" w16cid:durableId="1398161001">
-    <w:abstractNumId w:val="32"/>
+    <w:abstractNumId w:val="37"/>
   </w:num>
   <w:num w:numId="37" w16cid:durableId="1011419642">
-    <w:abstractNumId w:val="31"/>
+    <w:abstractNumId w:val="36"/>
   </w:num>
   <w:num w:numId="38" w16cid:durableId="1381589144">
     <w:abstractNumId w:val="4"/>
   </w:num>
   <w:num w:numId="39" w16cid:durableId="1883135145">
     <w:abstractNumId w:val="7"/>
+  </w:num>
+  <w:num w:numId="40" w16cid:durableId="32584155">
+    <w:abstractNumId w:val="23"/>
+  </w:num>
+  <w:num w:numId="41" w16cid:durableId="313874354">
+    <w:abstractNumId w:val="29"/>
+  </w:num>
+  <w:num w:numId="42" w16cid:durableId="608050568">
+    <w:abstractNumId w:val="11"/>
+  </w:num>
+  <w:num w:numId="43" w16cid:durableId="415252656">
+    <w:abstractNumId w:val="31"/>
+  </w:num>
+  <w:num w:numId="44" w16cid:durableId="5518411">
+    <w:abstractNumId w:val="35"/>
   </w:num>
   <w:numIdMacAtCleanup w:val="13"/>
 </w:numbering>

</xml_diff>